<commit_message>
Commit: Minor Changes to documentation
</commit_message>
<xml_diff>
--- a/Casino.docx
+++ b/Casino.docx
@@ -71,9 +71,15 @@
     <w:p>
       <w:pPr>
         <w:pStyle w:val="UntertitelnichtIndexiert"/>
-      </w:pPr>
-      <w:r>
-        <w:t>Dokumentinformationen</w:t>
+        <w:rPr>
+          <w:lang w:val="de-CH"/>
+        </w:rPr>
+      </w:pPr>
+      <w:r>
+        <w:rPr>
+          <w:lang w:val="de-CH"/>
+        </w:rPr>
+        <w:t>Documentinformation</w:t>
       </w:r>
     </w:p>
     <w:p>
@@ -86,27 +92,39 @@
         <w:rPr>
           <w:sz w:val="20"/>
           <w:szCs w:val="20"/>
+          <w:lang w:val="en-US"/>
         </w:rPr>
       </w:pPr>
       <w:r>
         <w:rPr>
           <w:sz w:val="20"/>
           <w:szCs w:val="20"/>
+          <w:lang w:val="en-US"/>
         </w:rPr>
-        <w:t>Dateiname:</w:t>
+        <w:t>File name</w:t>
       </w:r>
       <w:r>
         <w:rPr>
           <w:sz w:val="20"/>
           <w:szCs w:val="20"/>
+          <w:lang w:val="en-US"/>
         </w:rPr>
-        <w:tab/>
-      </w:r>
-      <w:proofErr w:type="spellStart"/>
+        <w:t>:</w:t>
+      </w:r>
       <w:r>
         <w:rPr>
           <w:sz w:val="20"/>
           <w:szCs w:val="20"/>
+          <w:lang w:val="en-US"/>
+        </w:rPr>
+        <w:tab/>
+      </w:r>
+      <w:proofErr w:type="spellStart"/>
+      <w:r>
+        <w:rPr>
+          <w:sz w:val="20"/>
+          <w:szCs w:val="20"/>
+          <w:lang w:val="en-US"/>
         </w:rPr>
         <w:t>CasinoDok</w:t>
       </w:r>
@@ -122,26 +140,38 @@
         <w:rPr>
           <w:sz w:val="20"/>
           <w:szCs w:val="20"/>
+          <w:lang w:val="en-US"/>
         </w:rPr>
       </w:pPr>
       <w:r>
         <w:rPr>
           <w:sz w:val="20"/>
           <w:szCs w:val="20"/>
+          <w:lang w:val="en-US"/>
         </w:rPr>
-        <w:t>Speicherdatum:</w:t>
+        <w:t>Save date</w:t>
       </w:r>
       <w:r>
         <w:rPr>
           <w:sz w:val="20"/>
           <w:szCs w:val="20"/>
+          <w:lang w:val="en-US"/>
         </w:rPr>
-        <w:tab/>
+        <w:t>:</w:t>
       </w:r>
       <w:r>
         <w:rPr>
           <w:sz w:val="20"/>
           <w:szCs w:val="20"/>
+          <w:lang w:val="en-US"/>
+        </w:rPr>
+        <w:tab/>
+      </w:r>
+      <w:r>
+        <w:rPr>
+          <w:sz w:val="20"/>
+          <w:szCs w:val="20"/>
+          <w:lang w:val="en-US"/>
         </w:rPr>
         <w:t>02.11.2021</w:t>
       </w:r>
@@ -149,9 +179,15 @@
     <w:p>
       <w:pPr>
         <w:pStyle w:val="UntertitelnichtIndexiert"/>
-      </w:pPr>
-      <w:r>
-        <w:t>Autoreninformationen</w:t>
+        <w:rPr>
+          <w:lang w:val="de-CH"/>
+        </w:rPr>
+      </w:pPr>
+      <w:r>
+        <w:rPr>
+          <w:lang w:val="de-CH"/>
+        </w:rPr>
+        <w:t>Authorinformation</w:t>
       </w:r>
     </w:p>
     <w:p>
@@ -210,6 +246,9 @@
     <w:p>
       <w:pPr>
         <w:spacing w:after="200" w:line="276" w:lineRule="auto"/>
+        <w:rPr>
+          <w:lang w:val="de-CH"/>
+        </w:rPr>
         <w:sectPr>
           <w:headerReference w:type="even" r:id="rId12"/>
           <w:headerReference w:type="default" r:id="rId13"/>
@@ -225,924 +264,870 @@
         </w:sectPr>
       </w:pPr>
     </w:p>
-    <w:p>
-      <w:pPr>
-        <w:pStyle w:val="UntertitelnichtIndexiert"/>
-      </w:pPr>
-      <w:r>
-        <w:lastRenderedPageBreak/>
-        <w:t>Inhaltsverzeichnis</w:t>
-      </w:r>
-    </w:p>
-    <w:p>
-      <w:pPr>
-        <w:pStyle w:val="Verzeichnis1"/>
+    <w:bookmarkStart w:id="20" w:name="_Toc449701429" w:displacedByCustomXml="next"/>
+    <w:sdt>
+      <w:sdtPr>
         <w:rPr>
-          <w:rFonts w:asciiTheme="minorHAnsi" w:hAnsiTheme="minorHAnsi"/>
-          <w:sz w:val="22"/>
+          <w:lang w:val="de-DE"/>
         </w:rPr>
-      </w:pPr>
-      <w:r>
-        <w:fldChar w:fldCharType="begin"/>
-      </w:r>
-      <w:r>
-        <w:instrText xml:space="preserve"> TOC \o "1-2" \h \z \t "Untertitel;1" </w:instrText>
-      </w:r>
-      <w:r>
-        <w:fldChar w:fldCharType="separate"/>
-      </w:r>
-      <w:hyperlink w:anchor="_Toc449701427" w:history="1">
-        <w:r>
-          <w:rPr>
-            <w:rStyle w:val="Hyperlink"/>
-          </w:rPr>
-          <w:t>Abbildungsverzeichnis</w:t>
-        </w:r>
-        <w:r>
-          <w:rPr>
-            <w:webHidden/>
-          </w:rPr>
-          <w:tab/>
-        </w:r>
-        <w:r>
-          <w:rPr>
-            <w:webHidden/>
-          </w:rPr>
-          <w:fldChar w:fldCharType="begin"/>
-        </w:r>
-        <w:r>
-          <w:rPr>
-            <w:webHidden/>
-          </w:rPr>
-          <w:instrText xml:space="preserve"> PAGEREF _Toc449701427 \h </w:instrText>
-        </w:r>
-        <w:r>
-          <w:rPr>
-            <w:webHidden/>
-          </w:rPr>
-        </w:r>
-        <w:r>
-          <w:rPr>
-            <w:webHidden/>
-          </w:rPr>
-          <w:fldChar w:fldCharType="separate"/>
-        </w:r>
-        <w:r>
-          <w:rPr>
-            <w:webHidden/>
-          </w:rPr>
-          <w:t>2</w:t>
-        </w:r>
-        <w:r>
-          <w:rPr>
-            <w:webHidden/>
-          </w:rPr>
-          <w:fldChar w:fldCharType="end"/>
-        </w:r>
-      </w:hyperlink>
-    </w:p>
-    <w:p>
-      <w:pPr>
-        <w:pStyle w:val="Verzeichnis1"/>
+        <w:id w:val="-187986733"/>
+        <w:docPartObj>
+          <w:docPartGallery w:val="Table of Contents"/>
+          <w:docPartUnique/>
+        </w:docPartObj>
+      </w:sdtPr>
+      <w:sdtEndPr>
         <w:rPr>
-          <w:rFonts w:asciiTheme="minorHAnsi" w:hAnsiTheme="minorHAnsi"/>
-          <w:sz w:val="22"/>
-        </w:rPr>
-      </w:pPr>
-      <w:hyperlink w:anchor="_Toc449701428" w:history="1">
-        <w:r>
-          <w:rPr>
-            <w:rStyle w:val="Hyperlink"/>
-          </w:rPr>
-          <w:t>Tabellenverzeichnis</w:t>
-        </w:r>
-        <w:r>
-          <w:rPr>
-            <w:webHidden/>
-          </w:rPr>
-          <w:tab/>
-        </w:r>
-        <w:r>
-          <w:rPr>
-            <w:webHidden/>
-          </w:rPr>
-          <w:fldChar w:fldCharType="begin"/>
-        </w:r>
-        <w:r>
-          <w:rPr>
-            <w:webHidden/>
-          </w:rPr>
-          <w:instrText xml:space="preserve"> PAGEREF _Toc449701428 \h </w:instrText>
-        </w:r>
-        <w:r>
-          <w:rPr>
-            <w:webHidden/>
-          </w:rPr>
-        </w:r>
-        <w:r>
-          <w:rPr>
-            <w:webHidden/>
-          </w:rPr>
-          <w:fldChar w:fldCharType="separate"/>
-        </w:r>
-        <w:r>
-          <w:rPr>
-            <w:webHidden/>
-          </w:rPr>
-          <w:t>2</w:t>
-        </w:r>
-        <w:r>
-          <w:rPr>
-            <w:webHidden/>
-          </w:rPr>
-          <w:fldChar w:fldCharType="end"/>
-        </w:r>
-      </w:hyperlink>
-    </w:p>
-    <w:p>
-      <w:pPr>
-        <w:pStyle w:val="Verzeichnis1"/>
-        <w:rPr>
-          <w:rFonts w:asciiTheme="minorHAnsi" w:hAnsiTheme="minorHAnsi"/>
-          <w:sz w:val="22"/>
-        </w:rPr>
-      </w:pPr>
-      <w:hyperlink w:anchor="_Toc449701429" w:history="1">
-        <w:r>
-          <w:rPr>
-            <w:rStyle w:val="Hyperlink"/>
-          </w:rPr>
-          <w:t>Änderungsgeschichte</w:t>
-        </w:r>
-        <w:r>
-          <w:rPr>
-            <w:webHidden/>
-          </w:rPr>
-          <w:tab/>
-        </w:r>
-        <w:r>
-          <w:rPr>
-            <w:webHidden/>
-          </w:rPr>
-          <w:fldChar w:fldCharType="begin"/>
-        </w:r>
-        <w:r>
-          <w:rPr>
-            <w:webHidden/>
-          </w:rPr>
-          <w:instrText xml:space="preserve"> PAGEREF _Toc449701429 \h </w:instrText>
-        </w:r>
-        <w:r>
-          <w:rPr>
-            <w:webHidden/>
-          </w:rPr>
-        </w:r>
-        <w:r>
-          <w:rPr>
-            <w:webHidden/>
-          </w:rPr>
-          <w:fldChar w:fldCharType="separate"/>
-        </w:r>
-        <w:r>
-          <w:rPr>
-            <w:webHidden/>
-          </w:rPr>
-          <w:t>2</w:t>
-        </w:r>
-        <w:r>
-          <w:rPr>
-            <w:webHidden/>
-          </w:rPr>
-          <w:fldChar w:fldCharType="end"/>
-        </w:r>
-      </w:hyperlink>
-    </w:p>
-    <w:p>
-      <w:pPr>
-        <w:pStyle w:val="Verzeichnis1"/>
-        <w:rPr>
-          <w:rFonts w:asciiTheme="minorHAnsi" w:hAnsiTheme="minorHAnsi"/>
-          <w:sz w:val="22"/>
-        </w:rPr>
-      </w:pPr>
-      <w:hyperlink w:anchor="_Toc449701430" w:history="1">
-        <w:r>
-          <w:rPr>
-            <w:rStyle w:val="Hyperlink"/>
-          </w:rPr>
-          <w:t>1</w:t>
-        </w:r>
-        <w:r>
-          <w:rPr>
-            <w:rFonts w:asciiTheme="minorHAnsi" w:hAnsiTheme="minorHAnsi"/>
-            <w:sz w:val="22"/>
-          </w:rPr>
-          <w:tab/>
-        </w:r>
-        <w:r>
-          <w:rPr>
-            <w:rStyle w:val="Hyperlink"/>
-          </w:rPr>
-          <w:t>Einleitung</w:t>
-        </w:r>
-        <w:r>
-          <w:rPr>
-            <w:webHidden/>
-          </w:rPr>
-          <w:tab/>
-        </w:r>
-        <w:r>
-          <w:rPr>
-            <w:webHidden/>
-          </w:rPr>
-          <w:fldChar w:fldCharType="begin"/>
-        </w:r>
-        <w:r>
-          <w:rPr>
-            <w:webHidden/>
-          </w:rPr>
-          <w:instrText xml:space="preserve"> PAGEREF _Toc449701430 \h </w:instrText>
-        </w:r>
-        <w:r>
-          <w:rPr>
-            <w:webHidden/>
-          </w:rPr>
-        </w:r>
-        <w:r>
-          <w:rPr>
-            <w:webHidden/>
-          </w:rPr>
-          <w:fldChar w:fldCharType="separate"/>
-        </w:r>
-        <w:r>
-          <w:rPr>
-            <w:webHidden/>
-          </w:rPr>
-          <w:t>3</w:t>
-        </w:r>
-        <w:r>
-          <w:rPr>
-            <w:webHidden/>
-          </w:rPr>
-          <w:fldChar w:fldCharType="end"/>
-        </w:r>
-      </w:hyperlink>
-    </w:p>
-    <w:p>
-      <w:pPr>
-        <w:pStyle w:val="Verzeichnis2"/>
-        <w:tabs>
-          <w:tab w:val="left" w:pos="660"/>
-          <w:tab w:val="right" w:leader="dot" w:pos="9344"/>
-        </w:tabs>
-        <w:rPr>
-          <w:rFonts w:asciiTheme="minorHAnsi" w:hAnsiTheme="minorHAnsi"/>
-          <w:noProof/>
-          <w:sz w:val="22"/>
-        </w:rPr>
-      </w:pPr>
-      <w:hyperlink w:anchor="_Toc449701431" w:history="1">
-        <w:r>
-          <w:rPr>
-            <w:rStyle w:val="Hyperlink"/>
-            <w:rFonts w:cs="Arial"/>
-            <w:noProof/>
-          </w:rPr>
-          <w:t>1.1</w:t>
-        </w:r>
-        <w:r>
-          <w:rPr>
-            <w:rFonts w:asciiTheme="minorHAnsi" w:hAnsiTheme="minorHAnsi"/>
-            <w:noProof/>
-            <w:sz w:val="22"/>
-          </w:rPr>
-          <w:tab/>
-        </w:r>
-        <w:r>
-          <w:rPr>
-            <w:rStyle w:val="Hyperlink"/>
-            <w:rFonts w:cs="Arial"/>
-            <w:noProof/>
-          </w:rPr>
-          <w:t>Sinn und Zweck</w:t>
-        </w:r>
-        <w:r>
-          <w:rPr>
-            <w:noProof/>
-            <w:webHidden/>
-          </w:rPr>
-          <w:tab/>
-        </w:r>
-        <w:r>
-          <w:rPr>
-            <w:noProof/>
-            <w:webHidden/>
-          </w:rPr>
-          <w:fldChar w:fldCharType="begin"/>
-        </w:r>
-        <w:r>
-          <w:rPr>
-            <w:noProof/>
-            <w:webHidden/>
-          </w:rPr>
-          <w:instrText xml:space="preserve"> PAGEREF _Toc449701431 \h </w:instrText>
-        </w:r>
-        <w:r>
-          <w:rPr>
-            <w:noProof/>
-            <w:webHidden/>
-          </w:rPr>
-        </w:r>
-        <w:r>
-          <w:rPr>
-            <w:noProof/>
-            <w:webHidden/>
-          </w:rPr>
-          <w:fldChar w:fldCharType="separate"/>
-        </w:r>
-        <w:r>
-          <w:rPr>
-            <w:noProof/>
-            <w:webHidden/>
-          </w:rPr>
-          <w:t>3</w:t>
-        </w:r>
-        <w:r>
-          <w:rPr>
-            <w:noProof/>
-            <w:webHidden/>
-          </w:rPr>
-          <w:fldChar w:fldCharType="end"/>
-        </w:r>
-      </w:hyperlink>
-    </w:p>
-    <w:p>
-      <w:pPr>
-        <w:pStyle w:val="Verzeichnis2"/>
-        <w:tabs>
-          <w:tab w:val="left" w:pos="660"/>
-          <w:tab w:val="right" w:leader="dot" w:pos="9344"/>
-        </w:tabs>
-        <w:rPr>
-          <w:rFonts w:asciiTheme="minorHAnsi" w:hAnsiTheme="minorHAnsi"/>
-          <w:noProof/>
-          <w:sz w:val="22"/>
-        </w:rPr>
-      </w:pPr>
-      <w:hyperlink w:anchor="_Toc449701432" w:history="1">
-        <w:r>
-          <w:rPr>
-            <w:rStyle w:val="Hyperlink"/>
-            <w:noProof/>
-          </w:rPr>
-          <w:t>1.2</w:t>
-        </w:r>
-        <w:r>
-          <w:rPr>
-            <w:rFonts w:asciiTheme="minorHAnsi" w:hAnsiTheme="minorHAnsi"/>
-            <w:noProof/>
-            <w:sz w:val="22"/>
-          </w:rPr>
-          <w:tab/>
-        </w:r>
-        <w:r>
-          <w:rPr>
-            <w:rStyle w:val="Hyperlink"/>
-            <w:noProof/>
-          </w:rPr>
-          <w:t>Referenzdokumente</w:t>
-        </w:r>
-        <w:r>
-          <w:rPr>
-            <w:noProof/>
-            <w:webHidden/>
-          </w:rPr>
-          <w:tab/>
-        </w:r>
-        <w:r>
-          <w:rPr>
-            <w:noProof/>
-            <w:webHidden/>
-          </w:rPr>
-          <w:fldChar w:fldCharType="begin"/>
-        </w:r>
-        <w:r>
-          <w:rPr>
-            <w:noProof/>
-            <w:webHidden/>
-          </w:rPr>
-          <w:instrText xml:space="preserve"> PAGEREF _Toc449701432 \h </w:instrText>
-        </w:r>
-        <w:r>
-          <w:rPr>
-            <w:noProof/>
-            <w:webHidden/>
-          </w:rPr>
-        </w:r>
-        <w:r>
-          <w:rPr>
-            <w:noProof/>
-            <w:webHidden/>
-          </w:rPr>
-          <w:fldChar w:fldCharType="separate"/>
-        </w:r>
-        <w:r>
-          <w:rPr>
-            <w:noProof/>
-            <w:webHidden/>
-          </w:rPr>
-          <w:t>3</w:t>
-        </w:r>
-        <w:r>
-          <w:rPr>
-            <w:noProof/>
-            <w:webHidden/>
-          </w:rPr>
-          <w:fldChar w:fldCharType="end"/>
-        </w:r>
-      </w:hyperlink>
-    </w:p>
-    <w:p>
-      <w:pPr>
-        <w:pStyle w:val="Verzeichnis2"/>
-        <w:tabs>
-          <w:tab w:val="left" w:pos="660"/>
-          <w:tab w:val="right" w:leader="dot" w:pos="9344"/>
-        </w:tabs>
-        <w:rPr>
-          <w:rFonts w:asciiTheme="minorHAnsi" w:hAnsiTheme="minorHAnsi"/>
-          <w:noProof/>
-          <w:sz w:val="22"/>
-        </w:rPr>
-      </w:pPr>
-      <w:hyperlink w:anchor="_Toc449701433" w:history="1">
-        <w:r>
-          <w:rPr>
-            <w:rStyle w:val="Hyperlink"/>
-            <w:rFonts w:cs="Arial"/>
-            <w:noProof/>
-          </w:rPr>
-          <w:t>1.3</w:t>
-        </w:r>
-        <w:r>
-          <w:rPr>
-            <w:rFonts w:asciiTheme="minorHAnsi" w:hAnsiTheme="minorHAnsi"/>
-            <w:noProof/>
-            <w:sz w:val="22"/>
-          </w:rPr>
-          <w:tab/>
-        </w:r>
-        <w:r>
-          <w:rPr>
-            <w:rStyle w:val="Hyperlink"/>
-            <w:rFonts w:cs="Arial"/>
-            <w:noProof/>
-          </w:rPr>
-          <w:t>Abkürzungen</w:t>
-        </w:r>
-        <w:r>
-          <w:rPr>
-            <w:noProof/>
-            <w:webHidden/>
-          </w:rPr>
-          <w:tab/>
-        </w:r>
-        <w:r>
-          <w:rPr>
-            <w:noProof/>
-            <w:webHidden/>
-          </w:rPr>
-          <w:fldChar w:fldCharType="begin"/>
-        </w:r>
-        <w:r>
-          <w:rPr>
-            <w:noProof/>
-            <w:webHidden/>
-          </w:rPr>
-          <w:instrText xml:space="preserve"> PAGEREF _Toc449701433 \h </w:instrText>
-        </w:r>
-        <w:r>
-          <w:rPr>
-            <w:noProof/>
-            <w:webHidden/>
-          </w:rPr>
-        </w:r>
-        <w:r>
-          <w:rPr>
-            <w:noProof/>
-            <w:webHidden/>
-          </w:rPr>
-          <w:fldChar w:fldCharType="separate"/>
-        </w:r>
-        <w:r>
-          <w:rPr>
-            <w:noProof/>
-            <w:webHidden/>
-          </w:rPr>
-          <w:t>3</w:t>
-        </w:r>
-        <w:r>
-          <w:rPr>
-            <w:noProof/>
-            <w:webHidden/>
-          </w:rPr>
-          <w:fldChar w:fldCharType="end"/>
-        </w:r>
-      </w:hyperlink>
-    </w:p>
-    <w:p>
-      <w:pPr>
-        <w:pStyle w:val="Verzeichnis1"/>
-        <w:rPr>
-          <w:rFonts w:asciiTheme="minorHAnsi" w:hAnsiTheme="minorHAnsi"/>
-          <w:sz w:val="22"/>
-        </w:rPr>
-      </w:pPr>
-      <w:hyperlink w:anchor="_Toc449701434" w:history="1">
-        <w:r>
-          <w:rPr>
-            <w:rStyle w:val="Hyperlink"/>
-          </w:rPr>
-          <w:t>2</w:t>
-        </w:r>
-        <w:r>
-          <w:rPr>
-            <w:rFonts w:asciiTheme="minorHAnsi" w:hAnsiTheme="minorHAnsi"/>
-            <w:sz w:val="22"/>
-          </w:rPr>
-          <w:tab/>
-        </w:r>
-        <w:r>
-          <w:rPr>
-            <w:rStyle w:val="Hyperlink"/>
-          </w:rPr>
-          <w:t>Überschrift</w:t>
-        </w:r>
-        <w:r>
-          <w:rPr>
-            <w:webHidden/>
-          </w:rPr>
-          <w:tab/>
-        </w:r>
-        <w:r>
-          <w:rPr>
-            <w:webHidden/>
-          </w:rPr>
-          <w:fldChar w:fldCharType="begin"/>
-        </w:r>
-        <w:r>
-          <w:rPr>
-            <w:webHidden/>
-          </w:rPr>
-          <w:instrText xml:space="preserve"> PAGEREF _Toc449701434 \h </w:instrText>
-        </w:r>
-        <w:r>
-          <w:rPr>
-            <w:webHidden/>
-          </w:rPr>
-        </w:r>
-        <w:r>
-          <w:rPr>
-            <w:webHidden/>
-          </w:rPr>
-          <w:fldChar w:fldCharType="separate"/>
-        </w:r>
-        <w:r>
-          <w:rPr>
-            <w:webHidden/>
-          </w:rPr>
-          <w:t>4</w:t>
-        </w:r>
-        <w:r>
-          <w:rPr>
-            <w:webHidden/>
-          </w:rPr>
-          <w:fldChar w:fldCharType="end"/>
-        </w:r>
-      </w:hyperlink>
-    </w:p>
-    <w:p>
-      <w:pPr>
-        <w:pStyle w:val="Verzeichnis2"/>
-        <w:tabs>
-          <w:tab w:val="left" w:pos="660"/>
-          <w:tab w:val="right" w:leader="dot" w:pos="9344"/>
-        </w:tabs>
-        <w:rPr>
-          <w:rFonts w:asciiTheme="minorHAnsi" w:hAnsiTheme="minorHAnsi"/>
-          <w:noProof/>
-          <w:sz w:val="22"/>
-        </w:rPr>
-      </w:pPr>
-      <w:hyperlink w:anchor="_Toc449701435" w:history="1">
-        <w:r>
-          <w:rPr>
-            <w:rStyle w:val="Hyperlink"/>
-            <w:noProof/>
-          </w:rPr>
-          <w:t>2.1</w:t>
-        </w:r>
-        <w:r>
-          <w:rPr>
-            <w:rFonts w:asciiTheme="minorHAnsi" w:hAnsiTheme="minorHAnsi"/>
-            <w:noProof/>
-            <w:sz w:val="22"/>
-          </w:rPr>
-          <w:tab/>
-        </w:r>
-        <w:r>
-          <w:rPr>
-            <w:rStyle w:val="Hyperlink"/>
-            <w:noProof/>
-          </w:rPr>
-          <w:t>Überschrift 2</w:t>
-        </w:r>
-        <w:r>
-          <w:rPr>
-            <w:noProof/>
-            <w:webHidden/>
-          </w:rPr>
-          <w:tab/>
-        </w:r>
-        <w:r>
-          <w:rPr>
-            <w:noProof/>
-            <w:webHidden/>
-          </w:rPr>
-          <w:fldChar w:fldCharType="begin"/>
-        </w:r>
-        <w:r>
-          <w:rPr>
-            <w:noProof/>
-            <w:webHidden/>
-          </w:rPr>
-          <w:instrText xml:space="preserve"> PAGEREF _Toc449701435 \h </w:instrText>
-        </w:r>
-        <w:r>
-          <w:rPr>
-            <w:noProof/>
-            <w:webHidden/>
-          </w:rPr>
-        </w:r>
-        <w:r>
-          <w:rPr>
-            <w:noProof/>
-            <w:webHidden/>
-          </w:rPr>
-          <w:fldChar w:fldCharType="separate"/>
-        </w:r>
-        <w:r>
-          <w:rPr>
-            <w:noProof/>
-            <w:webHidden/>
-          </w:rPr>
-          <w:t>4</w:t>
-        </w:r>
-        <w:r>
-          <w:rPr>
-            <w:noProof/>
-            <w:webHidden/>
-          </w:rPr>
-          <w:fldChar w:fldCharType="end"/>
-        </w:r>
-      </w:hyperlink>
-    </w:p>
-    <w:p>
-      <w:pPr>
-        <w:pStyle w:val="Untertitel"/>
-      </w:pPr>
-      <w:r>
-        <w:fldChar w:fldCharType="end"/>
-      </w:r>
-      <w:bookmarkStart w:id="20" w:name="_Toc449701427"/>
-      <w:proofErr w:type="spellStart"/>
-      <w:r>
-        <w:t>Abbildungsverzeichnis</w:t>
-      </w:r>
-      <w:bookmarkEnd w:id="20"/>
-      <w:proofErr w:type="spellEnd"/>
-    </w:p>
-    <w:p>
-      <w:r>
-        <w:rPr>
+          <w:rFonts w:ascii="Arial" w:eastAsiaTheme="minorEastAsia" w:hAnsi="Arial" w:cstheme="minorBidi"/>
           <w:b/>
           <w:bCs/>
-          <w:noProof/>
-          <w:lang w:val="de-DE"/>
+          <w:color w:val="auto"/>
+          <w:sz w:val="22"/>
+          <w:szCs w:val="22"/>
         </w:rPr>
-        <w:fldChar w:fldCharType="begin"/>
-      </w:r>
-      <w:r>
+      </w:sdtEndPr>
+      <w:sdtContent>
+        <w:p>
+          <w:pPr>
+            <w:pStyle w:val="Inhaltsverzeichnisberschrift"/>
+          </w:pPr>
+          <w:r>
+            <w:rPr>
+              <w:lang w:val="de-DE"/>
+            </w:rPr>
+            <w:t>Content</w:t>
+          </w:r>
+        </w:p>
+        <w:p>
+          <w:pPr>
+            <w:pStyle w:val="Verzeichnis1"/>
+            <w:rPr>
+              <w:rFonts w:asciiTheme="minorHAnsi" w:hAnsiTheme="minorHAnsi"/>
+              <w:sz w:val="22"/>
+              <w:lang w:val="de-CH"/>
+            </w:rPr>
+          </w:pPr>
+          <w:r>
+            <w:fldChar w:fldCharType="begin"/>
+          </w:r>
+          <w:r>
+            <w:instrText xml:space="preserve"> TOC \o "1-3" \h \z \u </w:instrText>
+          </w:r>
+          <w:r>
+            <w:fldChar w:fldCharType="separate"/>
+          </w:r>
+          <w:hyperlink w:anchor="_Toc87195535" w:history="1">
+            <w:r>
+              <w:rPr>
+                <w:rStyle w:val="Hyperlink"/>
+              </w:rPr>
+              <w:t>1</w:t>
+            </w:r>
+            <w:r>
+              <w:rPr>
+                <w:rFonts w:asciiTheme="minorHAnsi" w:hAnsiTheme="minorHAnsi"/>
+                <w:sz w:val="22"/>
+                <w:lang w:val="de-CH"/>
+              </w:rPr>
+              <w:tab/>
+            </w:r>
+            <w:r>
+              <w:rPr>
+                <w:rStyle w:val="Hyperlink"/>
+              </w:rPr>
+              <w:t>Introduction</w:t>
+            </w:r>
+            <w:r>
+              <w:rPr>
+                <w:webHidden/>
+              </w:rPr>
+              <w:tab/>
+            </w:r>
+            <w:r>
+              <w:rPr>
+                <w:webHidden/>
+              </w:rPr>
+              <w:fldChar w:fldCharType="begin"/>
+            </w:r>
+            <w:r>
+              <w:rPr>
+                <w:webHidden/>
+              </w:rPr>
+              <w:instrText xml:space="preserve"> PAGEREF _Toc87195535 \h </w:instrText>
+            </w:r>
+            <w:r>
+              <w:rPr>
+                <w:webHidden/>
+              </w:rPr>
+            </w:r>
+            <w:r>
+              <w:rPr>
+                <w:webHidden/>
+              </w:rPr>
+              <w:fldChar w:fldCharType="separate"/>
+            </w:r>
+            <w:r>
+              <w:rPr>
+                <w:webHidden/>
+              </w:rPr>
+              <w:t>3</w:t>
+            </w:r>
+            <w:r>
+              <w:rPr>
+                <w:webHidden/>
+              </w:rPr>
+              <w:fldChar w:fldCharType="end"/>
+            </w:r>
+          </w:hyperlink>
+        </w:p>
+        <w:p>
+          <w:pPr>
+            <w:pStyle w:val="Verzeichnis1"/>
+            <w:rPr>
+              <w:rFonts w:asciiTheme="minorHAnsi" w:hAnsiTheme="minorHAnsi"/>
+              <w:sz w:val="22"/>
+              <w:lang w:val="de-CH"/>
+            </w:rPr>
+          </w:pPr>
+          <w:hyperlink w:anchor="_Toc87195536" w:history="1">
+            <w:r>
+              <w:rPr>
+                <w:rStyle w:val="Hyperlink"/>
+              </w:rPr>
+              <w:t>2</w:t>
+            </w:r>
+            <w:r>
+              <w:rPr>
+                <w:rFonts w:asciiTheme="minorHAnsi" w:hAnsiTheme="minorHAnsi"/>
+                <w:sz w:val="22"/>
+                <w:lang w:val="de-CH"/>
+              </w:rPr>
+              <w:tab/>
+            </w:r>
+            <w:r>
+              <w:rPr>
+                <w:rStyle w:val="Hyperlink"/>
+              </w:rPr>
+              <w:t>Plan</w:t>
+            </w:r>
+            <w:r>
+              <w:rPr>
+                <w:webHidden/>
+              </w:rPr>
+              <w:tab/>
+            </w:r>
+            <w:r>
+              <w:rPr>
+                <w:webHidden/>
+              </w:rPr>
+              <w:fldChar w:fldCharType="begin"/>
+            </w:r>
+            <w:r>
+              <w:rPr>
+                <w:webHidden/>
+              </w:rPr>
+              <w:instrText xml:space="preserve"> PAGEREF _Toc87195536 \h </w:instrText>
+            </w:r>
+            <w:r>
+              <w:rPr>
+                <w:webHidden/>
+              </w:rPr>
+            </w:r>
+            <w:r>
+              <w:rPr>
+                <w:webHidden/>
+              </w:rPr>
+              <w:fldChar w:fldCharType="separate"/>
+            </w:r>
+            <w:r>
+              <w:rPr>
+                <w:webHidden/>
+              </w:rPr>
+              <w:t>4</w:t>
+            </w:r>
+            <w:r>
+              <w:rPr>
+                <w:webHidden/>
+              </w:rPr>
+              <w:fldChar w:fldCharType="end"/>
+            </w:r>
+          </w:hyperlink>
+        </w:p>
+        <w:p>
+          <w:pPr>
+            <w:pStyle w:val="Verzeichnis1"/>
+            <w:rPr>
+              <w:rFonts w:asciiTheme="minorHAnsi" w:hAnsiTheme="minorHAnsi"/>
+              <w:sz w:val="22"/>
+              <w:lang w:val="de-CH"/>
+            </w:rPr>
+          </w:pPr>
+          <w:hyperlink w:anchor="_Toc87195537" w:history="1">
+            <w:r>
+              <w:rPr>
+                <w:rStyle w:val="Hyperlink"/>
+              </w:rPr>
+              <w:t>3</w:t>
+            </w:r>
+            <w:r>
+              <w:rPr>
+                <w:rFonts w:asciiTheme="minorHAnsi" w:hAnsiTheme="minorHAnsi"/>
+                <w:sz w:val="22"/>
+                <w:lang w:val="de-CH"/>
+              </w:rPr>
+              <w:tab/>
+            </w:r>
+            <w:r>
+              <w:rPr>
+                <w:rStyle w:val="Hyperlink"/>
+              </w:rPr>
+              <w:t>Use Cases</w:t>
+            </w:r>
+            <w:r>
+              <w:rPr>
+                <w:webHidden/>
+              </w:rPr>
+              <w:tab/>
+            </w:r>
+            <w:r>
+              <w:rPr>
+                <w:webHidden/>
+              </w:rPr>
+              <w:fldChar w:fldCharType="begin"/>
+            </w:r>
+            <w:r>
+              <w:rPr>
+                <w:webHidden/>
+              </w:rPr>
+              <w:instrText xml:space="preserve"> PAGEREF _Toc87195537 \h </w:instrText>
+            </w:r>
+            <w:r>
+              <w:rPr>
+                <w:webHidden/>
+              </w:rPr>
+            </w:r>
+            <w:r>
+              <w:rPr>
+                <w:webHidden/>
+              </w:rPr>
+              <w:fldChar w:fldCharType="separate"/>
+            </w:r>
+            <w:r>
+              <w:rPr>
+                <w:webHidden/>
+              </w:rPr>
+              <w:t>5</w:t>
+            </w:r>
+            <w:r>
+              <w:rPr>
+                <w:webHidden/>
+              </w:rPr>
+              <w:fldChar w:fldCharType="end"/>
+            </w:r>
+          </w:hyperlink>
+        </w:p>
+        <w:p>
+          <w:pPr>
+            <w:pStyle w:val="Verzeichnis2"/>
+            <w:tabs>
+              <w:tab w:val="left" w:pos="660"/>
+              <w:tab w:val="right" w:leader="dot" w:pos="9344"/>
+            </w:tabs>
+            <w:rPr>
+              <w:rFonts w:asciiTheme="minorHAnsi" w:hAnsiTheme="minorHAnsi"/>
+              <w:noProof/>
+              <w:sz w:val="22"/>
+              <w:lang w:val="de-CH"/>
+            </w:rPr>
+          </w:pPr>
+          <w:hyperlink w:anchor="_Toc87195538" w:history="1">
+            <w:r>
+              <w:rPr>
+                <w:rStyle w:val="Hyperlink"/>
+                <w:noProof/>
+              </w:rPr>
+              <w:t>3.1</w:t>
+            </w:r>
+            <w:r>
+              <w:rPr>
+                <w:rFonts w:asciiTheme="minorHAnsi" w:hAnsiTheme="minorHAnsi"/>
+                <w:noProof/>
+                <w:sz w:val="22"/>
+                <w:lang w:val="de-CH"/>
+              </w:rPr>
+              <w:tab/>
+            </w:r>
+            <w:r>
+              <w:rPr>
+                <w:rStyle w:val="Hyperlink"/>
+                <w:noProof/>
+              </w:rPr>
+              <w:t>Roulette</w:t>
+            </w:r>
+            <w:r>
+              <w:rPr>
+                <w:noProof/>
+                <w:webHidden/>
+              </w:rPr>
+              <w:tab/>
+            </w:r>
+            <w:r>
+              <w:rPr>
+                <w:noProof/>
+                <w:webHidden/>
+              </w:rPr>
+              <w:fldChar w:fldCharType="begin"/>
+            </w:r>
+            <w:r>
+              <w:rPr>
+                <w:noProof/>
+                <w:webHidden/>
+              </w:rPr>
+              <w:instrText xml:space="preserve"> PAGEREF _Toc87195538 \h </w:instrText>
+            </w:r>
+            <w:r>
+              <w:rPr>
+                <w:noProof/>
+                <w:webHidden/>
+              </w:rPr>
+            </w:r>
+            <w:r>
+              <w:rPr>
+                <w:noProof/>
+                <w:webHidden/>
+              </w:rPr>
+              <w:fldChar w:fldCharType="separate"/>
+            </w:r>
+            <w:r>
+              <w:rPr>
+                <w:noProof/>
+                <w:webHidden/>
+              </w:rPr>
+              <w:t>5</w:t>
+            </w:r>
+            <w:r>
+              <w:rPr>
+                <w:noProof/>
+                <w:webHidden/>
+              </w:rPr>
+              <w:fldChar w:fldCharType="end"/>
+            </w:r>
+          </w:hyperlink>
+        </w:p>
+        <w:p>
+          <w:pPr>
+            <w:pStyle w:val="Verzeichnis3"/>
+            <w:tabs>
+              <w:tab w:val="left" w:pos="1320"/>
+              <w:tab w:val="right" w:leader="dot" w:pos="9344"/>
+            </w:tabs>
+            <w:rPr>
+              <w:noProof/>
+            </w:rPr>
+          </w:pPr>
+          <w:hyperlink w:anchor="_Toc87195539" w:history="1">
+            <w:r>
+              <w:rPr>
+                <w:rStyle w:val="Hyperlink"/>
+                <w:noProof/>
+              </w:rPr>
+              <w:t>3.1.1</w:t>
+            </w:r>
+            <w:r>
+              <w:rPr>
+                <w:noProof/>
+              </w:rPr>
+              <w:tab/>
+            </w:r>
+            <w:r>
+              <w:rPr>
+                <w:rStyle w:val="Hyperlink"/>
+                <w:noProof/>
+              </w:rPr>
+              <w:t>Inner Bet</w:t>
+            </w:r>
+            <w:r>
+              <w:rPr>
+                <w:noProof/>
+                <w:webHidden/>
+              </w:rPr>
+              <w:tab/>
+            </w:r>
+            <w:r>
+              <w:rPr>
+                <w:noProof/>
+                <w:webHidden/>
+              </w:rPr>
+              <w:fldChar w:fldCharType="begin"/>
+            </w:r>
+            <w:r>
+              <w:rPr>
+                <w:noProof/>
+                <w:webHidden/>
+              </w:rPr>
+              <w:instrText xml:space="preserve"> PAGEREF _Toc87195539 \h </w:instrText>
+            </w:r>
+            <w:r>
+              <w:rPr>
+                <w:noProof/>
+                <w:webHidden/>
+              </w:rPr>
+            </w:r>
+            <w:r>
+              <w:rPr>
+                <w:noProof/>
+                <w:webHidden/>
+              </w:rPr>
+              <w:fldChar w:fldCharType="separate"/>
+            </w:r>
+            <w:r>
+              <w:rPr>
+                <w:noProof/>
+                <w:webHidden/>
+              </w:rPr>
+              <w:t>5</w:t>
+            </w:r>
+            <w:r>
+              <w:rPr>
+                <w:noProof/>
+                <w:webHidden/>
+              </w:rPr>
+              <w:fldChar w:fldCharType="end"/>
+            </w:r>
+          </w:hyperlink>
+        </w:p>
+        <w:p>
+          <w:pPr>
+            <w:pStyle w:val="Verzeichnis3"/>
+            <w:tabs>
+              <w:tab w:val="left" w:pos="1320"/>
+              <w:tab w:val="right" w:leader="dot" w:pos="9344"/>
+            </w:tabs>
+            <w:rPr>
+              <w:noProof/>
+            </w:rPr>
+          </w:pPr>
+          <w:hyperlink w:anchor="_Toc87195540" w:history="1">
+            <w:r>
+              <w:rPr>
+                <w:rStyle w:val="Hyperlink"/>
+                <w:noProof/>
+              </w:rPr>
+              <w:t>3.1.2</w:t>
+            </w:r>
+            <w:r>
+              <w:rPr>
+                <w:noProof/>
+              </w:rPr>
+              <w:tab/>
+            </w:r>
+            <w:r>
+              <w:rPr>
+                <w:rStyle w:val="Hyperlink"/>
+                <w:noProof/>
+              </w:rPr>
+              <w:t>Outer Bet</w:t>
+            </w:r>
+            <w:r>
+              <w:rPr>
+                <w:noProof/>
+                <w:webHidden/>
+              </w:rPr>
+              <w:tab/>
+            </w:r>
+            <w:r>
+              <w:rPr>
+                <w:noProof/>
+                <w:webHidden/>
+              </w:rPr>
+              <w:fldChar w:fldCharType="begin"/>
+            </w:r>
+            <w:r>
+              <w:rPr>
+                <w:noProof/>
+                <w:webHidden/>
+              </w:rPr>
+              <w:instrText xml:space="preserve"> PAGEREF _Toc87195540 \h </w:instrText>
+            </w:r>
+            <w:r>
+              <w:rPr>
+                <w:noProof/>
+                <w:webHidden/>
+              </w:rPr>
+            </w:r>
+            <w:r>
+              <w:rPr>
+                <w:noProof/>
+                <w:webHidden/>
+              </w:rPr>
+              <w:fldChar w:fldCharType="separate"/>
+            </w:r>
+            <w:r>
+              <w:rPr>
+                <w:noProof/>
+                <w:webHidden/>
+              </w:rPr>
+              <w:t>6</w:t>
+            </w:r>
+            <w:r>
+              <w:rPr>
+                <w:noProof/>
+                <w:webHidden/>
+              </w:rPr>
+              <w:fldChar w:fldCharType="end"/>
+            </w:r>
+          </w:hyperlink>
+        </w:p>
+        <w:p>
+          <w:pPr>
+            <w:pStyle w:val="Verzeichnis2"/>
+            <w:tabs>
+              <w:tab w:val="left" w:pos="660"/>
+              <w:tab w:val="right" w:leader="dot" w:pos="9344"/>
+            </w:tabs>
+            <w:rPr>
+              <w:rFonts w:asciiTheme="minorHAnsi" w:hAnsiTheme="minorHAnsi"/>
+              <w:noProof/>
+              <w:sz w:val="22"/>
+              <w:lang w:val="de-CH"/>
+            </w:rPr>
+          </w:pPr>
+          <w:hyperlink w:anchor="_Toc87195541" w:history="1">
+            <w:r>
+              <w:rPr>
+                <w:rStyle w:val="Hyperlink"/>
+                <w:noProof/>
+              </w:rPr>
+              <w:t>3.2</w:t>
+            </w:r>
+            <w:r>
+              <w:rPr>
+                <w:rFonts w:asciiTheme="minorHAnsi" w:hAnsiTheme="minorHAnsi"/>
+                <w:noProof/>
+                <w:sz w:val="22"/>
+                <w:lang w:val="de-CH"/>
+              </w:rPr>
+              <w:tab/>
+            </w:r>
+            <w:r>
+              <w:rPr>
+                <w:rStyle w:val="Hyperlink"/>
+                <w:noProof/>
+              </w:rPr>
+              <w:t>Blackjack</w:t>
+            </w:r>
+            <w:r>
+              <w:rPr>
+                <w:noProof/>
+                <w:webHidden/>
+              </w:rPr>
+              <w:tab/>
+            </w:r>
+            <w:r>
+              <w:rPr>
+                <w:noProof/>
+                <w:webHidden/>
+              </w:rPr>
+              <w:fldChar w:fldCharType="begin"/>
+            </w:r>
+            <w:r>
+              <w:rPr>
+                <w:noProof/>
+                <w:webHidden/>
+              </w:rPr>
+              <w:instrText xml:space="preserve"> PAGEREF _Toc87195541 \h </w:instrText>
+            </w:r>
+            <w:r>
+              <w:rPr>
+                <w:noProof/>
+                <w:webHidden/>
+              </w:rPr>
+            </w:r>
+            <w:r>
+              <w:rPr>
+                <w:noProof/>
+                <w:webHidden/>
+              </w:rPr>
+              <w:fldChar w:fldCharType="separate"/>
+            </w:r>
+            <w:r>
+              <w:rPr>
+                <w:noProof/>
+                <w:webHidden/>
+              </w:rPr>
+              <w:t>7</w:t>
+            </w:r>
+            <w:r>
+              <w:rPr>
+                <w:noProof/>
+                <w:webHidden/>
+              </w:rPr>
+              <w:fldChar w:fldCharType="end"/>
+            </w:r>
+          </w:hyperlink>
+        </w:p>
+        <w:p>
+          <w:pPr>
+            <w:pStyle w:val="Verzeichnis2"/>
+            <w:tabs>
+              <w:tab w:val="left" w:pos="660"/>
+              <w:tab w:val="right" w:leader="dot" w:pos="9344"/>
+            </w:tabs>
+            <w:rPr>
+              <w:rFonts w:asciiTheme="minorHAnsi" w:hAnsiTheme="minorHAnsi"/>
+              <w:noProof/>
+              <w:sz w:val="22"/>
+              <w:lang w:val="de-CH"/>
+            </w:rPr>
+          </w:pPr>
+          <w:hyperlink w:anchor="_Toc87195542" w:history="1">
+            <w:r>
+              <w:rPr>
+                <w:rStyle w:val="Hyperlink"/>
+                <w:noProof/>
+              </w:rPr>
+              <w:t>3.3</w:t>
+            </w:r>
+            <w:r>
+              <w:rPr>
+                <w:rFonts w:asciiTheme="minorHAnsi" w:hAnsiTheme="minorHAnsi"/>
+                <w:noProof/>
+                <w:sz w:val="22"/>
+                <w:lang w:val="de-CH"/>
+              </w:rPr>
+              <w:tab/>
+            </w:r>
+            <w:r>
+              <w:rPr>
+                <w:rStyle w:val="Hyperlink"/>
+                <w:noProof/>
+              </w:rPr>
+              <w:t>Slot machine</w:t>
+            </w:r>
+            <w:r>
+              <w:rPr>
+                <w:noProof/>
+                <w:webHidden/>
+              </w:rPr>
+              <w:tab/>
+            </w:r>
+            <w:r>
+              <w:rPr>
+                <w:noProof/>
+                <w:webHidden/>
+              </w:rPr>
+              <w:fldChar w:fldCharType="begin"/>
+            </w:r>
+            <w:r>
+              <w:rPr>
+                <w:noProof/>
+                <w:webHidden/>
+              </w:rPr>
+              <w:instrText xml:space="preserve"> PAGEREF _Toc87195542 \h </w:instrText>
+            </w:r>
+            <w:r>
+              <w:rPr>
+                <w:noProof/>
+                <w:webHidden/>
+              </w:rPr>
+            </w:r>
+            <w:r>
+              <w:rPr>
+                <w:noProof/>
+                <w:webHidden/>
+              </w:rPr>
+              <w:fldChar w:fldCharType="separate"/>
+            </w:r>
+            <w:r>
+              <w:rPr>
+                <w:noProof/>
+                <w:webHidden/>
+              </w:rPr>
+              <w:t>8</w:t>
+            </w:r>
+            <w:r>
+              <w:rPr>
+                <w:noProof/>
+                <w:webHidden/>
+              </w:rPr>
+              <w:fldChar w:fldCharType="end"/>
+            </w:r>
+          </w:hyperlink>
+        </w:p>
+        <w:p>
+          <w:pPr>
+            <w:pStyle w:val="Verzeichnis1"/>
+            <w:rPr>
+              <w:rFonts w:asciiTheme="minorHAnsi" w:hAnsiTheme="minorHAnsi"/>
+              <w:sz w:val="22"/>
+              <w:lang w:val="de-CH"/>
+            </w:rPr>
+          </w:pPr>
+          <w:hyperlink w:anchor="_Toc87195543" w:history="1">
+            <w:r>
+              <w:rPr>
+                <w:rStyle w:val="Hyperlink"/>
+              </w:rPr>
+              <w:t>4</w:t>
+            </w:r>
+            <w:r>
+              <w:rPr>
+                <w:rFonts w:asciiTheme="minorHAnsi" w:hAnsiTheme="minorHAnsi"/>
+                <w:sz w:val="22"/>
+                <w:lang w:val="de-CH"/>
+              </w:rPr>
+              <w:tab/>
+            </w:r>
+            <w:r>
+              <w:rPr>
+                <w:rStyle w:val="Hyperlink"/>
+              </w:rPr>
+              <w:t>Sequence Diagram</w:t>
+            </w:r>
+            <w:r>
+              <w:rPr>
+                <w:webHidden/>
+              </w:rPr>
+              <w:tab/>
+            </w:r>
+            <w:r>
+              <w:rPr>
+                <w:webHidden/>
+              </w:rPr>
+              <w:fldChar w:fldCharType="begin"/>
+            </w:r>
+            <w:r>
+              <w:rPr>
+                <w:webHidden/>
+              </w:rPr>
+              <w:instrText xml:space="preserve"> PAGEREF _Toc87195543 \h </w:instrText>
+            </w:r>
+            <w:r>
+              <w:rPr>
+                <w:webHidden/>
+              </w:rPr>
+            </w:r>
+            <w:r>
+              <w:rPr>
+                <w:webHidden/>
+              </w:rPr>
+              <w:fldChar w:fldCharType="separate"/>
+            </w:r>
+            <w:r>
+              <w:rPr>
+                <w:webHidden/>
+              </w:rPr>
+              <w:t>9</w:t>
+            </w:r>
+            <w:r>
+              <w:rPr>
+                <w:webHidden/>
+              </w:rPr>
+              <w:fldChar w:fldCharType="end"/>
+            </w:r>
+          </w:hyperlink>
+        </w:p>
+        <w:p>
+          <w:pPr>
+            <w:pStyle w:val="Verzeichnis1"/>
+            <w:rPr>
+              <w:rFonts w:asciiTheme="minorHAnsi" w:hAnsiTheme="minorHAnsi"/>
+              <w:sz w:val="22"/>
+              <w:lang w:val="de-CH"/>
+            </w:rPr>
+          </w:pPr>
+          <w:hyperlink w:anchor="_Toc87195544" w:history="1">
+            <w:r>
+              <w:rPr>
+                <w:rStyle w:val="Hyperlink"/>
+              </w:rPr>
+              <w:t>5</w:t>
+            </w:r>
+            <w:r>
+              <w:rPr>
+                <w:rFonts w:asciiTheme="minorHAnsi" w:hAnsiTheme="minorHAnsi"/>
+                <w:sz w:val="22"/>
+                <w:lang w:val="de-CH"/>
+              </w:rPr>
+              <w:tab/>
+            </w:r>
+            <w:r>
+              <w:rPr>
+                <w:rStyle w:val="Hyperlink"/>
+              </w:rPr>
+              <w:t>Class diagram</w:t>
+            </w:r>
+            <w:r>
+              <w:rPr>
+                <w:webHidden/>
+              </w:rPr>
+              <w:tab/>
+            </w:r>
+            <w:r>
+              <w:rPr>
+                <w:webHidden/>
+              </w:rPr>
+              <w:fldChar w:fldCharType="begin"/>
+            </w:r>
+            <w:r>
+              <w:rPr>
+                <w:webHidden/>
+              </w:rPr>
+              <w:instrText xml:space="preserve"> PAGEREF _Toc87195544 \h </w:instrText>
+            </w:r>
+            <w:r>
+              <w:rPr>
+                <w:webHidden/>
+              </w:rPr>
+            </w:r>
+            <w:r>
+              <w:rPr>
+                <w:webHidden/>
+              </w:rPr>
+              <w:fldChar w:fldCharType="separate"/>
+            </w:r>
+            <w:r>
+              <w:rPr>
+                <w:webHidden/>
+              </w:rPr>
+              <w:t>10</w:t>
+            </w:r>
+            <w:r>
+              <w:rPr>
+                <w:webHidden/>
+              </w:rPr>
+              <w:fldChar w:fldCharType="end"/>
+            </w:r>
+          </w:hyperlink>
+        </w:p>
+        <w:p>
+          <w:r>
+            <w:rPr>
+              <w:b/>
+              <w:bCs/>
+              <w:lang w:val="de-DE"/>
+            </w:rPr>
+            <w:fldChar w:fldCharType="end"/>
+          </w:r>
+        </w:p>
+      </w:sdtContent>
+    </w:sdt>
+    <w:p>
+      <w:pPr>
+        <w:pStyle w:val="Untertitel"/>
         <w:rPr>
-          <w:b/>
-          <w:bCs/>
-          <w:noProof/>
-          <w:lang w:val="de-DE"/>
+          <w:lang w:val="de-CH"/>
         </w:rPr>
-        <w:instrText xml:space="preserve"> TOC \h \z \c "Abbildung" </w:instrText>
-      </w:r>
-      <w:r>
-        <w:rPr>
-          <w:b/>
-          <w:bCs/>
-          <w:noProof/>
-          <w:lang w:val="de-DE"/>
-        </w:rPr>
-        <w:fldChar w:fldCharType="separate"/>
-      </w:r>
-      <w:r>
-        <w:rPr>
-          <w:b/>
-          <w:bCs/>
-          <w:noProof/>
-          <w:lang w:val="de-DE"/>
-        </w:rPr>
-        <w:t>Es konnten keine Einträge für ein Abbildungsverzeichnis gefunden werden.</w:t>
-      </w:r>
-      <w:r>
-        <w:rPr>
-          <w:b/>
-          <w:bCs/>
-          <w:noProof/>
-          <w:lang w:val="de-DE"/>
-        </w:rPr>
-        <w:fldChar w:fldCharType="end"/>
-      </w:r>
+      </w:pPr>
     </w:p>
+    <w:bookmarkEnd w:id="20"/>
     <w:p>
       <w:pPr>
         <w:pStyle w:val="Untertitel"/>
       </w:pPr>
-      <w:bookmarkStart w:id="21" w:name="_Toc449701428"/>
-      <w:proofErr w:type="spellStart"/>
-      <w:r>
-        <w:t>Tabellenverzeichnis</w:t>
-      </w:r>
-      <w:bookmarkEnd w:id="21"/>
-      <w:proofErr w:type="spellEnd"/>
-    </w:p>
-    <w:p>
-      <w:pPr>
-        <w:pStyle w:val="Abbildungsverzeichnis"/>
-        <w:tabs>
-          <w:tab w:val="right" w:leader="dot" w:pos="9344"/>
-        </w:tabs>
-        <w:rPr>
-          <w:rFonts w:asciiTheme="minorHAnsi" w:hAnsiTheme="minorHAnsi"/>
-          <w:noProof/>
-        </w:rPr>
-      </w:pPr>
-      <w:r>
-        <w:fldChar w:fldCharType="begin"/>
-      </w:r>
-      <w:r>
-        <w:instrText xml:space="preserve"> TOC \h \z \c "Tabelle" </w:instrText>
-      </w:r>
-      <w:r>
-        <w:fldChar w:fldCharType="separate"/>
-      </w:r>
-      <w:hyperlink w:anchor="_Toc449701436" w:history="1">
-        <w:r>
-          <w:rPr>
-            <w:rStyle w:val="Hyperlink"/>
-            <w:noProof/>
-          </w:rPr>
-          <w:t>Tabelle 1 Versionen</w:t>
-        </w:r>
-        <w:r>
-          <w:rPr>
-            <w:noProof/>
-            <w:webHidden/>
-          </w:rPr>
-          <w:tab/>
-        </w:r>
-        <w:r>
-          <w:rPr>
-            <w:noProof/>
-            <w:webHidden/>
-          </w:rPr>
-          <w:fldChar w:fldCharType="begin"/>
-        </w:r>
-        <w:r>
-          <w:rPr>
-            <w:noProof/>
-            <w:webHidden/>
-          </w:rPr>
-          <w:instrText xml:space="preserve"> PAGEREF _Toc449701436 \h </w:instrText>
-        </w:r>
-        <w:r>
-          <w:rPr>
-            <w:noProof/>
-            <w:webHidden/>
-          </w:rPr>
-        </w:r>
-        <w:r>
-          <w:rPr>
-            <w:noProof/>
-            <w:webHidden/>
-          </w:rPr>
-          <w:fldChar w:fldCharType="separate"/>
-        </w:r>
-        <w:r>
-          <w:rPr>
-            <w:noProof/>
-            <w:webHidden/>
-          </w:rPr>
-          <w:t>2</w:t>
-        </w:r>
-        <w:r>
-          <w:rPr>
-            <w:noProof/>
-            <w:webHidden/>
-          </w:rPr>
-          <w:fldChar w:fldCharType="end"/>
-        </w:r>
-      </w:hyperlink>
-    </w:p>
-    <w:p>
-      <w:pPr>
-        <w:pStyle w:val="Abbildungsverzeichnis"/>
-        <w:tabs>
-          <w:tab w:val="right" w:leader="dot" w:pos="9344"/>
-        </w:tabs>
-        <w:rPr>
-          <w:rFonts w:asciiTheme="minorHAnsi" w:hAnsiTheme="minorHAnsi"/>
-          <w:noProof/>
-        </w:rPr>
-      </w:pPr>
-      <w:hyperlink w:anchor="_Toc449701437" w:history="1">
-        <w:r>
-          <w:rPr>
-            <w:rStyle w:val="Hyperlink"/>
-            <w:rFonts w:cs="Arial"/>
-            <w:noProof/>
-          </w:rPr>
-          <w:t>Tabelle 2 Abkürzungen</w:t>
-        </w:r>
-        <w:r>
-          <w:rPr>
-            <w:noProof/>
-            <w:webHidden/>
-          </w:rPr>
-          <w:tab/>
-        </w:r>
-        <w:r>
-          <w:rPr>
-            <w:noProof/>
-            <w:webHidden/>
-          </w:rPr>
-          <w:fldChar w:fldCharType="begin"/>
-        </w:r>
-        <w:r>
-          <w:rPr>
-            <w:noProof/>
-            <w:webHidden/>
-          </w:rPr>
-          <w:instrText xml:space="preserve"> PAGEREF _Toc449701437 \h </w:instrText>
-        </w:r>
-        <w:r>
-          <w:rPr>
-            <w:noProof/>
-            <w:webHidden/>
-          </w:rPr>
-        </w:r>
-        <w:r>
-          <w:rPr>
-            <w:noProof/>
-            <w:webHidden/>
-          </w:rPr>
-          <w:fldChar w:fldCharType="separate"/>
-        </w:r>
-        <w:r>
-          <w:rPr>
-            <w:noProof/>
-            <w:webHidden/>
-          </w:rPr>
-          <w:t>3</w:t>
-        </w:r>
-        <w:r>
-          <w:rPr>
-            <w:noProof/>
-            <w:webHidden/>
-          </w:rPr>
-          <w:fldChar w:fldCharType="end"/>
-        </w:r>
-      </w:hyperlink>
-    </w:p>
-    <w:p>
-      <w:pPr>
-        <w:pStyle w:val="Untertitel"/>
-      </w:pPr>
-      <w:r>
-        <w:fldChar w:fldCharType="end"/>
-      </w:r>
-      <w:bookmarkStart w:id="22" w:name="_Toc449701429"/>
-      <w:proofErr w:type="spellStart"/>
-      <w:r>
-        <w:t>Änderungsgeschichte</w:t>
-      </w:r>
-      <w:bookmarkEnd w:id="22"/>
-      <w:proofErr w:type="spellEnd"/>
+      <w:r>
+        <w:t>History</w:t>
+      </w:r>
     </w:p>
     <w:tbl>
       <w:tblPr>
@@ -1152,10 +1137,10 @@
         <w:tblLook w:val="04A0" w:firstRow="1" w:lastRow="0" w:firstColumn="1" w:lastColumn="0" w:noHBand="0" w:noVBand="1"/>
       </w:tblPr>
       <w:tblGrid>
-        <w:gridCol w:w="1406"/>
-        <w:gridCol w:w="1678"/>
+        <w:gridCol w:w="1403"/>
+        <w:gridCol w:w="1686"/>
         <w:gridCol w:w="1400"/>
-        <w:gridCol w:w="4752"/>
+        <w:gridCol w:w="4747"/>
       </w:tblGrid>
       <w:tr>
         <w:trPr>
@@ -1212,7 +1197,7 @@
               <w:rPr>
                 <w:b/>
               </w:rPr>
-              <w:t>Datum</w:t>
+              <w:t>Date</w:t>
             </w:r>
           </w:p>
         </w:tc>
@@ -1239,7 +1224,19 @@
               <w:rPr>
                 <w:b/>
               </w:rPr>
-              <w:t>Autor</w:t>
+              <w:t>Aut</w:t>
+            </w:r>
+            <w:r>
+              <w:rPr>
+                <w:b/>
+              </w:rPr>
+              <w:t>h</w:t>
+            </w:r>
+            <w:r>
+              <w:rPr>
+                <w:b/>
+              </w:rPr>
+              <w:t>or</w:t>
             </w:r>
           </w:p>
         </w:tc>
@@ -1312,6 +1309,9 @@
             <w:pPr>
               <w:pStyle w:val="Tabelleninhalt"/>
             </w:pPr>
+            <w:r>
+              <w:t>21.09.2021</w:t>
+            </w:r>
           </w:p>
         </w:tc>
         <w:tc>
@@ -1329,6 +1329,9 @@
             <w:pPr>
               <w:pStyle w:val="Tabelleninhalt"/>
             </w:pPr>
+            <w:r>
+              <w:t>Enes Spahiu</w:t>
+            </w:r>
           </w:p>
         </w:tc>
         <w:tc>
@@ -1347,19 +1350,179 @@
             <w:pPr>
               <w:pStyle w:val="Tabelleninhalt"/>
             </w:pPr>
-            <w:proofErr w:type="spellStart"/>
-            <w:r>
-              <w:t>Dokument</w:t>
-            </w:r>
-            <w:proofErr w:type="spellEnd"/>
-            <w:r>
-              <w:t xml:space="preserve"> </w:t>
-            </w:r>
-            <w:proofErr w:type="spellStart"/>
-            <w:r>
-              <w:t>erstellt</w:t>
-            </w:r>
-            <w:proofErr w:type="spellEnd"/>
+            <w:r>
+              <w:t>Created document</w:t>
+            </w:r>
+          </w:p>
+        </w:tc>
+      </w:tr>
+      <w:tr>
+        <w:trPr>
+          <w:trHeight w:val="20"/>
+        </w:trPr>
+        <w:tc>
+          <w:tcPr>
+            <w:tcW w:w="1418" w:type="dxa"/>
+            <w:tcBorders>
+              <w:top w:val="single" w:sz="4" w:space="0" w:color="auto"/>
+              <w:left w:val="single" w:sz="4" w:space="0" w:color="auto"/>
+              <w:bottom w:val="single" w:sz="4" w:space="0" w:color="auto"/>
+              <w:right w:val="single" w:sz="4" w:space="0" w:color="auto"/>
+            </w:tcBorders>
+            <w:vAlign w:val="bottom"/>
+          </w:tcPr>
+          <w:p>
+            <w:pPr>
+              <w:pStyle w:val="Tabelleninhalt"/>
+            </w:pPr>
+            <w:r>
+              <w:t>1.1</w:t>
+            </w:r>
+          </w:p>
+        </w:tc>
+        <w:tc>
+          <w:tcPr>
+            <w:tcW w:w="1701" w:type="dxa"/>
+            <w:tcBorders>
+              <w:top w:val="single" w:sz="4" w:space="0" w:color="auto"/>
+              <w:left w:val="single" w:sz="4" w:space="0" w:color="auto"/>
+              <w:bottom w:val="single" w:sz="4" w:space="0" w:color="auto"/>
+              <w:right w:val="single" w:sz="4" w:space="0" w:color="auto"/>
+            </w:tcBorders>
+            <w:vAlign w:val="bottom"/>
+          </w:tcPr>
+          <w:p>
+            <w:pPr>
+              <w:pStyle w:val="Tabelleninhalt"/>
+            </w:pPr>
+            <w:r>
+              <w:t>26.10.2021</w:t>
+            </w:r>
+          </w:p>
+        </w:tc>
+        <w:tc>
+          <w:tcPr>
+            <w:tcW w:w="1417" w:type="dxa"/>
+            <w:tcBorders>
+              <w:top w:val="single" w:sz="4" w:space="0" w:color="auto"/>
+              <w:left w:val="single" w:sz="4" w:space="0" w:color="auto"/>
+              <w:bottom w:val="single" w:sz="4" w:space="0" w:color="auto"/>
+              <w:right w:val="single" w:sz="4" w:space="0" w:color="auto"/>
+            </w:tcBorders>
+            <w:vAlign w:val="bottom"/>
+          </w:tcPr>
+          <w:p>
+            <w:pPr>
+              <w:pStyle w:val="Tabelleninhalt"/>
+            </w:pPr>
+            <w:r>
+              <w:t>Enes Spahiu</w:t>
+            </w:r>
+          </w:p>
+        </w:tc>
+        <w:tc>
+          <w:tcPr>
+            <w:tcW w:w="4850" w:type="dxa"/>
+            <w:tcBorders>
+              <w:top w:val="single" w:sz="4" w:space="0" w:color="auto"/>
+              <w:left w:val="single" w:sz="4" w:space="0" w:color="auto"/>
+              <w:bottom w:val="single" w:sz="4" w:space="0" w:color="auto"/>
+              <w:right w:val="single" w:sz="4" w:space="0" w:color="auto"/>
+            </w:tcBorders>
+            <w:vAlign w:val="bottom"/>
+          </w:tcPr>
+          <w:p>
+            <w:pPr>
+              <w:pStyle w:val="Tabelleninhalt"/>
+            </w:pPr>
+            <w:r>
+              <w:t>Added plan, class diagram and introduction</w:t>
+            </w:r>
+          </w:p>
+        </w:tc>
+      </w:tr>
+      <w:tr>
+        <w:trPr>
+          <w:trHeight w:val="20"/>
+        </w:trPr>
+        <w:tc>
+          <w:tcPr>
+            <w:tcW w:w="1418" w:type="dxa"/>
+            <w:tcBorders>
+              <w:top w:val="single" w:sz="4" w:space="0" w:color="auto"/>
+              <w:left w:val="single" w:sz="4" w:space="0" w:color="auto"/>
+              <w:bottom w:val="single" w:sz="4" w:space="0" w:color="auto"/>
+              <w:right w:val="single" w:sz="4" w:space="0" w:color="auto"/>
+            </w:tcBorders>
+            <w:vAlign w:val="bottom"/>
+          </w:tcPr>
+          <w:p>
+            <w:pPr>
+              <w:pStyle w:val="Tabelleninhalt"/>
+            </w:pPr>
+            <w:r>
+              <w:t>1.2</w:t>
+            </w:r>
+          </w:p>
+        </w:tc>
+        <w:tc>
+          <w:tcPr>
+            <w:tcW w:w="1701" w:type="dxa"/>
+            <w:tcBorders>
+              <w:top w:val="single" w:sz="4" w:space="0" w:color="auto"/>
+              <w:left w:val="single" w:sz="4" w:space="0" w:color="auto"/>
+              <w:bottom w:val="single" w:sz="4" w:space="0" w:color="auto"/>
+              <w:right w:val="single" w:sz="4" w:space="0" w:color="auto"/>
+            </w:tcBorders>
+            <w:vAlign w:val="bottom"/>
+          </w:tcPr>
+          <w:p>
+            <w:pPr>
+              <w:pStyle w:val="Tabelleninhalt"/>
+            </w:pPr>
+            <w:r>
+              <w:t>07.11.2021</w:t>
+            </w:r>
+          </w:p>
+        </w:tc>
+        <w:tc>
+          <w:tcPr>
+            <w:tcW w:w="1417" w:type="dxa"/>
+            <w:tcBorders>
+              <w:top w:val="single" w:sz="4" w:space="0" w:color="auto"/>
+              <w:left w:val="single" w:sz="4" w:space="0" w:color="auto"/>
+              <w:bottom w:val="single" w:sz="4" w:space="0" w:color="auto"/>
+              <w:right w:val="single" w:sz="4" w:space="0" w:color="auto"/>
+            </w:tcBorders>
+            <w:vAlign w:val="bottom"/>
+          </w:tcPr>
+          <w:p>
+            <w:pPr>
+              <w:pStyle w:val="Tabelleninhalt"/>
+            </w:pPr>
+            <w:r>
+              <w:t>Enes Spahiu</w:t>
+            </w:r>
+          </w:p>
+        </w:tc>
+        <w:tc>
+          <w:tcPr>
+            <w:tcW w:w="4850" w:type="dxa"/>
+            <w:tcBorders>
+              <w:top w:val="single" w:sz="4" w:space="0" w:color="auto"/>
+              <w:left w:val="single" w:sz="4" w:space="0" w:color="auto"/>
+              <w:bottom w:val="single" w:sz="4" w:space="0" w:color="auto"/>
+              <w:right w:val="single" w:sz="4" w:space="0" w:color="auto"/>
+            </w:tcBorders>
+            <w:vAlign w:val="bottom"/>
+          </w:tcPr>
+          <w:p>
+            <w:pPr>
+              <w:pStyle w:val="Tabelleninhalt"/>
+            </w:pPr>
+            <w:r>
+              <w:t>Finished documentation</w:t>
+            </w:r>
           </w:p>
         </w:tc>
       </w:tr>
@@ -1371,52 +1534,6 @@
           <w:noProof/>
         </w:rPr>
       </w:pPr>
-      <w:bookmarkStart w:id="23" w:name="_Toc449701436"/>
-      <w:proofErr w:type="spellStart"/>
-      <w:r>
-        <w:t>Tabelle</w:t>
-      </w:r>
-      <w:proofErr w:type="spellEnd"/>
-      <w:r>
-        <w:t xml:space="preserve"> </w:t>
-      </w:r>
-      <w:r>
-        <w:rPr>
-          <w:noProof/>
-        </w:rPr>
-        <w:fldChar w:fldCharType="begin"/>
-      </w:r>
-      <w:r>
-        <w:rPr>
-          <w:noProof/>
-        </w:rPr>
-        <w:instrText xml:space="preserve"> SEQ Tabelle \* ARABIC </w:instrText>
-      </w:r>
-      <w:r>
-        <w:rPr>
-          <w:noProof/>
-        </w:rPr>
-        <w:fldChar w:fldCharType="separate"/>
-      </w:r>
-      <w:r>
-        <w:rPr>
-          <w:noProof/>
-        </w:rPr>
-        <w:t>1</w:t>
-      </w:r>
-      <w:r>
-        <w:rPr>
-          <w:noProof/>
-        </w:rPr>
-        <w:fldChar w:fldCharType="end"/>
-      </w:r>
-      <w:r>
-        <w:rPr>
-          <w:noProof/>
-        </w:rPr>
-        <w:t xml:space="preserve"> Versionen</w:t>
-      </w:r>
-      <w:bookmarkEnd w:id="23"/>
     </w:p>
     <w:p/>
     <w:p>
@@ -1435,21 +1552,57 @@
       <w:pPr>
         <w:pStyle w:val="berschrift1"/>
       </w:pPr>
-      <w:bookmarkStart w:id="24" w:name="_Toc269125073"/>
-      <w:bookmarkStart w:id="25" w:name="_Toc303332170"/>
+      <w:bookmarkStart w:id="21" w:name="_Toc269125073"/>
+      <w:bookmarkStart w:id="22" w:name="_Toc303332170"/>
+      <w:bookmarkStart w:id="23" w:name="_Toc87195535"/>
       <w:r>
         <w:lastRenderedPageBreak/>
         <w:t>Introduction</w:t>
       </w:r>
-      <w:bookmarkEnd w:id="24"/>
-      <w:bookmarkEnd w:id="25"/>
+      <w:bookmarkEnd w:id="21"/>
+      <w:bookmarkEnd w:id="22"/>
+      <w:bookmarkEnd w:id="23"/>
     </w:p>
     <w:p>
       <w:r>
-        <w:t>The following document describes my project work for Module 226a, how I proceeded, and what I accomplished. My project is a casino where you can easily play, it includes a slot machine, a roulette table, as well as a blackjack table.</w:t>
-      </w:r>
-      <w:r>
-        <w:t xml:space="preserve"> </w:t>
+        <w:t xml:space="preserve">The following document describes my project work for Module 226a, how I proceeded, and what I accomplished. My project is a casino where you can easily play, it includes a slot machine, a roulette table, as well as a blackjack table. </w:t>
+      </w:r>
+    </w:p>
+    <w:p/>
+    <w:p/>
+    <w:p/>
+    <w:p>
+      <w:r>
+        <w:t xml:space="preserve">The Project </w:t>
+      </w:r>
+      <w:r>
+        <w:t>also includes</w:t>
+      </w:r>
+      <w:r>
+        <w:t xml:space="preserve"> a database which stores all user data and is also </w:t>
+      </w:r>
+      <w:r>
+        <w:t>there,</w:t>
+      </w:r>
+      <w:r>
+        <w:t xml:space="preserve"> so it is more realistic. The program can register a new user but also log in a user that already exists that if </w:t>
+      </w:r>
+      <w:r>
+        <w:t>a</w:t>
+      </w:r>
+      <w:r>
+        <w:t xml:space="preserve"> user</w:t>
+      </w:r>
+      <w:r>
+        <w:t xml:space="preserve"> with an already registered account can play with the amount of money he already paid in if a new user comes, he can make an account which is protected by a password chosen by the user himself.</w:t>
+      </w:r>
+    </w:p>
+    <w:p/>
+    <w:p/>
+    <w:p/>
+    <w:p>
+      <w:r>
+        <w:t>The casino is prepared for every user it catches all exceptions so the program doesn’t crash no user can type in wrong inputs at points they are not supposed to.</w:t>
       </w:r>
     </w:p>
     <w:p>
@@ -1465,10 +1618,12 @@
       <w:pPr>
         <w:pStyle w:val="berschrift1"/>
       </w:pPr>
+      <w:bookmarkStart w:id="24" w:name="_Toc87195536"/>
       <w:r>
         <w:lastRenderedPageBreak/>
         <w:t>Plan</w:t>
       </w:r>
+      <w:bookmarkEnd w:id="24"/>
     </w:p>
     <w:tbl>
       <w:tblPr>
@@ -1996,18 +2151,22 @@
       <w:pPr>
         <w:pStyle w:val="berschrift1"/>
       </w:pPr>
+      <w:bookmarkStart w:id="25" w:name="_Toc87195537"/>
       <w:r>
         <w:lastRenderedPageBreak/>
         <w:t>Use Cases</w:t>
       </w:r>
+      <w:bookmarkEnd w:id="25"/>
     </w:p>
     <w:p>
       <w:pPr>
         <w:pStyle w:val="berschrift2"/>
       </w:pPr>
+      <w:bookmarkStart w:id="26" w:name="_Toc87195538"/>
       <w:r>
         <w:t>Roulette</w:t>
       </w:r>
+      <w:bookmarkEnd w:id="26"/>
     </w:p>
     <w:p>
       <w:r>
@@ -2016,6 +2175,9 @@
     </w:p>
     <w:p>
       <w:r>
+        <w:rPr>
+          <w:noProof/>
+        </w:rPr>
         <w:drawing>
           <wp:inline distT="0" distB="0" distL="0" distR="0" wp14:anchorId="5825CD2A" wp14:editId="3D3C98ED">
             <wp:extent cx="3478530" cy="1879219"/>
@@ -2059,9 +2221,11 @@
       <w:pPr>
         <w:pStyle w:val="berschrift3"/>
       </w:pPr>
+      <w:bookmarkStart w:id="27" w:name="_Toc87195539"/>
       <w:r>
         <w:t>Inner Bet</w:t>
       </w:r>
+      <w:bookmarkEnd w:id="27"/>
     </w:p>
     <w:p/>
     <w:p>
@@ -2085,6 +2249,9 @@
         <w:jc w:val="left"/>
       </w:pPr>
       <w:r>
+        <w:rPr>
+          <w:noProof/>
+        </w:rPr>
         <w:drawing>
           <wp:inline distT="0" distB="0" distL="0" distR="0" wp14:anchorId="58C39FAD" wp14:editId="63D1990C">
             <wp:extent cx="3436620" cy="792862"/>
@@ -2138,6 +2305,9 @@
     </w:p>
     <w:p>
       <w:r>
+        <w:rPr>
+          <w:noProof/>
+        </w:rPr>
         <w:drawing>
           <wp:inline distT="0" distB="0" distL="0" distR="0" wp14:anchorId="7AE93C18" wp14:editId="60B363A5">
             <wp:extent cx="3752850" cy="1946336"/>
@@ -2188,10 +2358,12 @@
       <w:pPr>
         <w:pStyle w:val="berschrift3"/>
       </w:pPr>
+      <w:bookmarkStart w:id="28" w:name="_Toc87195540"/>
       <w:r>
         <w:lastRenderedPageBreak/>
         <w:t>Outer Bet</w:t>
       </w:r>
+      <w:bookmarkEnd w:id="28"/>
     </w:p>
     <w:p/>
     <w:p>
@@ -2209,6 +2381,9 @@
     </w:p>
     <w:p>
       <w:r>
+        <w:rPr>
+          <w:noProof/>
+        </w:rPr>
         <w:drawing>
           <wp:inline distT="0" distB="0" distL="0" distR="0" wp14:anchorId="1C7B35E4" wp14:editId="6AAFE6E3">
             <wp:extent cx="3836670" cy="2883860"/>
@@ -2254,6 +2429,9 @@
     </w:p>
     <w:p>
       <w:r>
+        <w:rPr>
+          <w:noProof/>
+        </w:rPr>
         <w:drawing>
           <wp:inline distT="0" distB="0" distL="0" distR="0" wp14:anchorId="0047FDD8" wp14:editId="47A68466">
             <wp:extent cx="3813810" cy="1398479"/>
@@ -2299,6 +2477,9 @@
     </w:p>
     <w:p>
       <w:r>
+        <w:rPr>
+          <w:noProof/>
+        </w:rPr>
         <w:drawing>
           <wp:inline distT="0" distB="0" distL="0" distR="0" wp14:anchorId="7D483C4D" wp14:editId="6B2804FB">
             <wp:extent cx="3934506" cy="2167890"/>
@@ -2344,10 +2525,12 @@
       <w:pPr>
         <w:pStyle w:val="berschrift2"/>
       </w:pPr>
+      <w:bookmarkStart w:id="29" w:name="_Toc87195541"/>
       <w:r>
         <w:lastRenderedPageBreak/>
         <w:t>Blackjack</w:t>
       </w:r>
+      <w:bookmarkEnd w:id="29"/>
     </w:p>
     <w:p>
       <w:r>
@@ -2356,6 +2539,9 @@
     </w:p>
     <w:p>
       <w:r>
+        <w:rPr>
+          <w:noProof/>
+        </w:rPr>
         <w:drawing>
           <wp:inline distT="0" distB="0" distL="0" distR="0" wp14:anchorId="58B35B85" wp14:editId="4E82C693">
             <wp:extent cx="3905250" cy="1411134"/>
@@ -2409,6 +2595,9 @@
     </w:p>
     <w:p>
       <w:r>
+        <w:rPr>
+          <w:noProof/>
+        </w:rPr>
         <w:drawing>
           <wp:inline distT="0" distB="0" distL="0" distR="0" wp14:anchorId="0025C503" wp14:editId="50A05DDC">
             <wp:extent cx="3939540" cy="1458902"/>
@@ -2460,24 +2649,23 @@
       <w:pPr>
         <w:pStyle w:val="berschrift2"/>
       </w:pPr>
+      <w:bookmarkStart w:id="30" w:name="_Toc87195542"/>
       <w:r>
         <w:lastRenderedPageBreak/>
         <w:t>Slot machine</w:t>
       </w:r>
+      <w:bookmarkEnd w:id="30"/>
     </w:p>
     <w:p>
       <w:r>
-        <w:t xml:space="preserve">If you choose to play </w:t>
-      </w:r>
-      <w:r>
-        <w:t>slots</w:t>
-      </w:r>
-      <w:r>
-        <w:t xml:space="preserve"> you can either choose to start the game or end the game.</w:t>
+        <w:t>If you choose to play slots you can either choose to start the game or end the game.</w:t>
       </w:r>
     </w:p>
     <w:p>
       <w:r>
+        <w:rPr>
+          <w:noProof/>
+        </w:rPr>
         <w:drawing>
           <wp:inline distT="0" distB="0" distL="0" distR="0" wp14:anchorId="14BF7427" wp14:editId="0FD7AED3">
             <wp:extent cx="3905250" cy="1411134"/>
@@ -2531,6 +2719,9 @@
     </w:p>
     <w:p>
       <w:r>
+        <w:rPr>
+          <w:noProof/>
+        </w:rPr>
         <w:drawing>
           <wp:inline distT="0" distB="0" distL="0" distR="0" wp14:anchorId="06C0B9BB" wp14:editId="2FBBB78C">
             <wp:extent cx="3989070" cy="1205165"/>
@@ -2581,49 +2772,24 @@
       <w:pPr>
         <w:pStyle w:val="berschrift1"/>
       </w:pPr>
+      <w:bookmarkStart w:id="31" w:name="_Toc87195543"/>
       <w:r>
         <w:lastRenderedPageBreak/>
         <w:t>Sequence Diagram</w:t>
       </w:r>
+      <w:bookmarkEnd w:id="31"/>
     </w:p>
     <w:p>
       <w:pPr>
         <w:spacing w:after="200" w:line="276" w:lineRule="auto"/>
         <w:jc w:val="left"/>
-        <w:rPr>
-          <w:rFonts w:eastAsiaTheme="majorEastAsia" w:cstheme="majorBidi"/>
-          <w:b/>
-          <w:bCs/>
-          <w:color w:val="000000" w:themeColor="text1"/>
-          <w:sz w:val="28"/>
-          <w:szCs w:val="28"/>
-        </w:rPr>
-      </w:pPr>
-      <w:r>
-        <w:br w:type="page"/>
-      </w:r>
-    </w:p>
-    <w:p>
-      <w:pPr>
-        <w:pStyle w:val="berschrift1"/>
-      </w:pPr>
-      <w:r>
-        <w:lastRenderedPageBreak/>
-        <w:t>Class diagram</w:t>
-      </w:r>
-    </w:p>
-    <w:p>
-      <w:r>
-        <w:t>My class diagram is based on the casino program it also implements if the relations between two classes are an aggregation or a composition.</w:t>
-      </w:r>
-    </w:p>
-    <w:p>
+      </w:pPr>
       <w:r>
         <w:drawing>
-          <wp:inline distT="0" distB="0" distL="0" distR="0" wp14:anchorId="1BC5C344" wp14:editId="7A7D00EA">
-            <wp:extent cx="5939790" cy="4641850"/>
-            <wp:effectExtent l="0" t="0" r="3810" b="6350"/>
-            <wp:docPr id="16" name="Grafik 16"/>
+          <wp:inline distT="0" distB="0" distL="0" distR="0" wp14:anchorId="2A0B5DB2" wp14:editId="280AD1DC">
+            <wp:extent cx="5939790" cy="7016750"/>
+            <wp:effectExtent l="0" t="0" r="3810" b="0"/>
+            <wp:docPr id="17" name="Grafik 17"/>
             <wp:cNvGraphicFramePr>
               <a:graphicFrameLocks xmlns:a="http://schemas.openxmlformats.org/drawingml/2006/main" noChangeAspect="1"/>
             </wp:cNvGraphicFramePr>
@@ -2643,6 +2809,90 @@
                   <pic:spPr>
                     <a:xfrm>
                       <a:off x="0" y="0"/>
+                      <a:ext cx="5939790" cy="7016750"/>
+                    </a:xfrm>
+                    <a:prstGeom prst="rect">
+                      <a:avLst/>
+                    </a:prstGeom>
+                  </pic:spPr>
+                </pic:pic>
+              </a:graphicData>
+            </a:graphic>
+          </wp:inline>
+        </w:drawing>
+      </w:r>
+    </w:p>
+    <w:p>
+      <w:pPr>
+        <w:spacing w:after="200" w:line="276" w:lineRule="auto"/>
+        <w:jc w:val="left"/>
+      </w:pPr>
+    </w:p>
+    <w:p>
+      <w:pPr>
+        <w:spacing w:after="200" w:line="276" w:lineRule="auto"/>
+        <w:jc w:val="left"/>
+      </w:pPr>
+    </w:p>
+    <w:p>
+      <w:pPr>
+        <w:spacing w:after="200" w:line="276" w:lineRule="auto"/>
+        <w:jc w:val="left"/>
+        <w:rPr>
+          <w:rFonts w:eastAsiaTheme="majorEastAsia" w:cstheme="majorBidi"/>
+          <w:b/>
+          <w:bCs/>
+          <w:color w:val="000000" w:themeColor="text1"/>
+          <w:sz w:val="28"/>
+          <w:szCs w:val="28"/>
+        </w:rPr>
+      </w:pPr>
+    </w:p>
+    <w:p>
+      <w:pPr>
+        <w:pStyle w:val="berschrift1"/>
+      </w:pPr>
+      <w:bookmarkStart w:id="32" w:name="_Toc87195544"/>
+      <w:r>
+        <w:lastRenderedPageBreak/>
+        <w:t>Class diagram</w:t>
+      </w:r>
+      <w:bookmarkEnd w:id="32"/>
+    </w:p>
+    <w:p>
+      <w:r>
+        <w:t>My class diagram is based on the casino program it also implements if the relations between two classes are an aggregation or a composition.</w:t>
+      </w:r>
+    </w:p>
+    <w:p>
+      <w:r>
+        <w:rPr>
+          <w:noProof/>
+        </w:rPr>
+        <w:drawing>
+          <wp:inline distT="0" distB="0" distL="0" distR="0" wp14:anchorId="1BC5C344" wp14:editId="7A7D00EA">
+            <wp:extent cx="5939790" cy="4641850"/>
+            <wp:effectExtent l="0" t="0" r="3810" b="6350"/>
+            <wp:docPr id="16" name="Grafik 16"/>
+            <wp:cNvGraphicFramePr>
+              <a:graphicFrameLocks xmlns:a="http://schemas.openxmlformats.org/drawingml/2006/main" noChangeAspect="1"/>
+            </wp:cNvGraphicFramePr>
+            <a:graphic xmlns:a="http://schemas.openxmlformats.org/drawingml/2006/main">
+              <a:graphicData uri="http://schemas.openxmlformats.org/drawingml/2006/picture">
+                <pic:pic xmlns:pic="http://schemas.openxmlformats.org/drawingml/2006/picture">
+                  <pic:nvPicPr>
+                    <pic:cNvPr id="1" name=""/>
+                    <pic:cNvPicPr/>
+                  </pic:nvPicPr>
+                  <pic:blipFill>
+                    <a:blip r:embed="rId30"/>
+                    <a:stretch>
+                      <a:fillRect/>
+                    </a:stretch>
+                  </pic:blipFill>
+                  <pic:spPr>
+                    <a:xfrm>
+                      <a:off x="0" y="0"/>
                       <a:ext cx="5939790" cy="4641850"/>
                     </a:xfrm>
                     <a:prstGeom prst="rect">
@@ -2662,53 +2912,11 @@
         <w:jc w:val="left"/>
       </w:pPr>
       <w:r>
-        <w:br w:type="page"/>
-      </w:r>
-    </w:p>
-    <w:p>
-      <w:pPr>
-        <w:pStyle w:val="berschrift1"/>
-      </w:pPr>
-      <w:r>
-        <w:lastRenderedPageBreak/>
-        <w:t>Test Cases</w:t>
-      </w:r>
-    </w:p>
-    <w:p>
-      <w:pPr>
-        <w:spacing w:after="200" w:line="276" w:lineRule="auto"/>
-        <w:jc w:val="left"/>
-        <w:rPr>
-          <w:rFonts w:eastAsiaTheme="majorEastAsia" w:cstheme="majorBidi"/>
-          <w:b/>
-          <w:bCs/>
-          <w:color w:val="000000" w:themeColor="text1"/>
-          <w:sz w:val="28"/>
-          <w:szCs w:val="28"/>
-        </w:rPr>
-      </w:pPr>
-      <w:r>
-        <w:br w:type="page"/>
-      </w:r>
-    </w:p>
-    <w:p>
-      <w:pPr>
-        <w:pStyle w:val="berschrift1"/>
-      </w:pPr>
-      <w:proofErr w:type="spellStart"/>
-      <w:r>
-        <w:lastRenderedPageBreak/>
-        <w:t>Reflexion</w:t>
-      </w:r>
-      <w:proofErr w:type="spellEnd"/>
-    </w:p>
-    <w:p>
-      <w:r>
         <w:t xml:space="preserve"> </w:t>
       </w:r>
     </w:p>
     <w:sectPr>
-      <w:footerReference w:type="default" r:id="rId30"/>
+      <w:footerReference w:type="default" r:id="rId31"/>
       <w:pgSz w:w="11906" w:h="16838" w:code="9"/>
       <w:pgMar w:top="2268" w:right="1134" w:bottom="1134" w:left="1418" w:header="397" w:footer="397" w:gutter="0"/>
       <w:cols w:space="708"/>
@@ -5862,6 +6070,44 @@
       <w:szCs w:val="18"/>
     </w:rPr>
   </w:style>
+  <w:style w:type="paragraph" w:styleId="Inhaltsverzeichnisberschrift">
+    <w:name w:val="TOC Heading"/>
+    <w:basedOn w:val="berschrift1"/>
+    <w:next w:val="Standard"/>
+    <w:uiPriority w:val="39"/>
+    <w:unhideWhenUsed/>
+    <w:qFormat/>
+    <w:rsid w:val="00BE63AC"/>
+    <w:pPr>
+      <w:numPr>
+        <w:numId w:val="0"/>
+      </w:numPr>
+      <w:spacing w:before="240" w:after="0" w:line="259" w:lineRule="auto"/>
+      <w:outlineLvl w:val="9"/>
+    </w:pPr>
+    <w:rPr>
+      <w:rFonts w:asciiTheme="majorHAnsi" w:hAnsiTheme="majorHAnsi"/>
+      <w:b w:val="0"/>
+      <w:bCs w:val="0"/>
+      <w:color w:val="365F91" w:themeColor="accent1" w:themeShade="BF"/>
+      <w:sz w:val="32"/>
+      <w:szCs w:val="32"/>
+      <w:lang w:val="de-CH"/>
+    </w:rPr>
+  </w:style>
+  <w:style w:type="paragraph" w:styleId="Verzeichnis3">
+    <w:name w:val="toc 3"/>
+    <w:basedOn w:val="Standard"/>
+    <w:next w:val="Standard"/>
+    <w:autoRedefine/>
+    <w:uiPriority w:val="39"/>
+    <w:unhideWhenUsed/>
+    <w:rsid w:val="00BE63AC"/>
+    <w:pPr>
+      <w:spacing w:after="100"/>
+      <w:ind w:left="440"/>
+    </w:pPr>
+  </w:style>
 </w:styles>
 </file>
 
@@ -6045,6 +6291,8 @@
   <w:rsids>
     <w:rsidRoot w:val="008C7C0E"/>
     <w:rsid w:val="008C7C0E"/>
+    <w:rsid w:val="00BD0F59"/>
+    <w:rsid w:val="00F17898"/>
   </w:rsids>
   <m:mathPr>
     <m:mathFont m:val="Cambria Math"/>
@@ -6511,9 +6759,6 @@
   <w:style w:type="paragraph" w:customStyle="1" w:styleId="CD7B2E6F8D49414C8D15D60874A41E81">
     <w:name w:val="CD7B2E6F8D49414C8D15D60874A41E81"/>
   </w:style>
-  <w:style w:type="paragraph" w:customStyle="1" w:styleId="F3309E0D7E384E809288798551952149">
-    <w:name w:val="F3309E0D7E384E809288798551952149"/>
-  </w:style>
 </w:styles>
 </file>
 
@@ -6825,12 +7070,7 @@
 </file>
 
 <file path=customXml/item3.xml><?xml version="1.0" encoding="utf-8"?>
-<?mso-contentType ?>
-<FormTemplates xmlns="http://schemas.microsoft.com/sharepoint/v3/contenttype/forms">
-  <Display>DocumentLibraryForm</Display>
-  <Edit>DocumentLibraryForm</Edit>
-  <New>DocumentLibraryForm</New>
-</FormTemplates>
+<b:Sources xmlns:b="http://schemas.openxmlformats.org/officeDocument/2006/bibliography" xmlns="http://schemas.openxmlformats.org/officeDocument/2006/bibliography" SelectedStyle="\APA.XSL" StyleName="APA"/>
 </file>
 
 <file path=customXml/item4.xml><?xml version="1.0" encoding="utf-8"?>
@@ -6966,7 +7206,12 @@
 </file>
 
 <file path=customXml/item5.xml><?xml version="1.0" encoding="utf-8"?>
-<b:Sources xmlns:b="http://schemas.openxmlformats.org/officeDocument/2006/bibliography" xmlns="http://schemas.openxmlformats.org/officeDocument/2006/bibliography" SelectedStyle="\APA.XSL" StyleName="APA"/>
+<?mso-contentType ?>
+<FormTemplates xmlns="http://schemas.microsoft.com/sharepoint/v3/contenttype/forms">
+  <Display>DocumentLibraryForm</Display>
+  <Edit>DocumentLibraryForm</Edit>
+  <New>DocumentLibraryForm</New>
+</FormTemplates>
 </file>
 
 <file path=customXml/itemProps1.xml><?xml version="1.0" encoding="utf-8"?>
@@ -6987,9 +7232,9 @@
 </file>
 
 <file path=customXml/itemProps3.xml><?xml version="1.0" encoding="utf-8"?>
-<ds:datastoreItem xmlns:ds="http://schemas.openxmlformats.org/officeDocument/2006/customXml" ds:itemID="{D723B1F9-6ABB-4111-ABC8-26DE2548B9EB}">
+<ds:datastoreItem xmlns:ds="http://schemas.openxmlformats.org/officeDocument/2006/customXml" ds:itemID="{D941590B-4536-455B-B8FE-9D81ADFF724E}">
   <ds:schemaRefs>
-    <ds:schemaRef ds:uri="http://schemas.microsoft.com/sharepoint/v3/contenttype/forms"/>
+    <ds:schemaRef ds:uri="http://schemas.openxmlformats.org/officeDocument/2006/bibliography"/>
   </ds:schemaRefs>
 </ds:datastoreItem>
 </file>
@@ -7013,9 +7258,9 @@
 </file>
 
 <file path=customXml/itemProps5.xml><?xml version="1.0" encoding="utf-8"?>
-<ds:datastoreItem xmlns:ds="http://schemas.openxmlformats.org/officeDocument/2006/customXml" ds:itemID="{D941590B-4536-455B-B8FE-9D81ADFF724E}">
+<ds:datastoreItem xmlns:ds="http://schemas.openxmlformats.org/officeDocument/2006/customXml" ds:itemID="{D723B1F9-6ABB-4111-ABC8-26DE2548B9EB}">
   <ds:schemaRefs>
-    <ds:schemaRef ds:uri="http://schemas.openxmlformats.org/officeDocument/2006/bibliography"/>
+    <ds:schemaRef ds:uri="http://schemas.microsoft.com/sharepoint/v3/contenttype/forms"/>
   </ds:schemaRefs>
 </ds:datastoreItem>
 </file>
</xml_diff>